<commit_message>
Added lungs bouncing balls more when hit on the inside (closer to the paddles)
</commit_message>
<xml_diff>
--- a/Design/Mechanics.docx
+++ b/Design/Mechanics.docx
@@ -18,7 +18,15 @@
         <w:t xml:space="preserve"> If the ball drops below the paddles the game is reset.</w:t>
       </w:r>
       <w:r>
-        <w:t xml:space="preserve"> The player scores points when their ball hits interactable objects.</w:t>
+        <w:t xml:space="preserve"> The player scores </w:t>
+      </w:r>
+      <w:proofErr w:type="gramStart"/>
+      <w:r>
+        <w:t>points</w:t>
+      </w:r>
+      <w:proofErr w:type="gramEnd"/>
+      <w:r>
+        <w:t xml:space="preserve"> when their ball hits interactable objects.</w:t>
       </w:r>
       <w:r>
         <w:t xml:space="preserve"> The balls movement is based on real world ideal physics with conservation of momentum when the ball hits objects.</w:t>
@@ -73,64 +81,70 @@
         <w:tab/>
       </w:r>
       <w:r>
-        <w:t>Within the environment there are several objects for the player to interact with.</w:t>
-      </w:r>
-      <w:r>
-        <w:t xml:space="preserve"> The objects are a heart, eyes, lungs and fingers.</w:t>
-      </w:r>
-      <w:r>
-        <w:t xml:space="preserve"> </w:t>
-      </w:r>
-      <w:r>
-        <w:t>The ball does move these objects but does interact with them.</w:t>
-      </w:r>
-      <w:r>
-        <w:t xml:space="preserve"> </w:t>
-      </w:r>
-    </w:p>
-    <w:p/>
-    <w:p>
-      <w:r>
-        <w:t>Actions:</w:t>
-      </w:r>
-      <w:r>
-        <w:t xml:space="preserve"> </w:t>
-      </w:r>
-    </w:p>
-    <w:p>
-      <w:r>
-        <w:tab/>
-      </w:r>
-      <w:r>
-        <w:t>The players main actions are using A and D to move their finger paddles.</w:t>
-      </w:r>
-      <w:r>
-        <w:t xml:space="preserve"> The paddles are used to knock the ball around the map and to stop the ball from </w:t>
-      </w:r>
-      <w:r>
-        <w:t>falling</w:t>
-      </w:r>
-      <w:r>
-        <w:t>.</w:t>
-      </w:r>
-      <w:r>
-        <w:t xml:space="preserve"> The </w:t>
-      </w:r>
-      <w:r>
-        <w:t>ball interacts with the heart, eyes and lungs by adding a score whenever the ball hits these objects.</w:t>
-      </w:r>
-      <w:r>
-        <w:t xml:space="preserve"> </w:t>
-      </w:r>
-      <w:r>
-        <w:t xml:space="preserve"> As a rule, interactable objects play and idle animation and play a sound effect when they are hit.</w:t>
+        <w:t>Within the environment there are</w:t>
       </w:r>
       <w:bookmarkStart w:id="0" w:name="_GoBack"/>
       <w:bookmarkEnd w:id="0"/>
+      <w:r>
+        <w:t xml:space="preserve"> several objects for the player to interact with.</w:t>
+      </w:r>
+      <w:r>
+        <w:t xml:space="preserve"> The objects are a heart, eyes, lungs and fingers.</w:t>
+      </w:r>
+      <w:r>
+        <w:t xml:space="preserve"> </w:t>
+      </w:r>
+      <w:r>
+        <w:t>The ball does move these objects but does interact with them.</w:t>
+      </w:r>
+      <w:r>
+        <w:t xml:space="preserve"> </w:t>
+      </w:r>
     </w:p>
     <w:p/>
     <w:p>
       <w:r>
+        <w:t>Actions:</w:t>
+      </w:r>
+      <w:r>
+        <w:t xml:space="preserve"> </w:t>
+      </w:r>
+    </w:p>
+    <w:p>
+      <w:r>
+        <w:tab/>
+      </w:r>
+      <w:r>
+        <w:t>The players main actions are using A and D to move their finger paddles.</w:t>
+      </w:r>
+      <w:r>
+        <w:t xml:space="preserve"> The paddles are used to knock the ball around the map and to stop the ball from </w:t>
+      </w:r>
+      <w:r>
+        <w:t>falling</w:t>
+      </w:r>
+      <w:r>
+        <w:t>.</w:t>
+      </w:r>
+      <w:r>
+        <w:t xml:space="preserve"> The </w:t>
+      </w:r>
+      <w:r>
+        <w:t>ball interacts with the heart, eyes and lungs by adding a score whenever the ball hits these objects.</w:t>
+      </w:r>
+      <w:r>
+        <w:t xml:space="preserve"> </w:t>
+      </w:r>
+      <w:r>
+        <w:t xml:space="preserve"> As a rule, interactable objects play and idle animation and play a sound effect when they are hit.</w:t>
+      </w:r>
+      <w:r>
+        <w:t xml:space="preserve"> </w:t>
+      </w:r>
+    </w:p>
+    <w:p/>
+    <w:p>
+      <w:r>
         <w:t>Economy:</w:t>
       </w:r>
     </w:p>
@@ -150,9 +164,11 @@
       <w:r>
         <w:t xml:space="preserve"> The player scores </w:t>
       </w:r>
+      <w:proofErr w:type="gramStart"/>
       <w:r>
         <w:t>points</w:t>
       </w:r>
+      <w:proofErr w:type="gramEnd"/>
       <w:r>
         <w:t xml:space="preserve"> when the</w:t>
       </w:r>

</xml_diff>